<commit_message>
cleaned up hash rag, added options to use local storage
</commit_message>
<xml_diff>
--- a/documentation/5576-0001_project_user_manual.docx
+++ b/documentation/5576-0001_project_user_manual.docx
@@ -133,14 +133,14 @@
         <w:rPr/>
         <w:drawing>
           <wp:inline distB="114300" distT="114300" distL="114300" distR="114300">
-            <wp:extent cx="5943600" cy="3009900"/>
-            <wp:effectExtent b="12700" l="12700" r="12700" t="12700"/>
-            <wp:docPr id="7" name="image7.png"/>
+            <wp:extent cx="5943600" cy="2832100"/>
+            <wp:effectExtent b="0" l="0" r="0" t="0"/>
+            <wp:docPr id="9" name="image8.png"/>
             <a:graphic>
               <a:graphicData uri="http://schemas.openxmlformats.org/drawingml/2006/picture">
                 <pic:pic>
                   <pic:nvPicPr>
-                    <pic:cNvPr id="0" name="image7.png"/>
+                    <pic:cNvPr id="0" name="image8.png"/>
                     <pic:cNvPicPr preferRelativeResize="0"/>
                   </pic:nvPicPr>
                   <pic:blipFill>
@@ -153,15 +153,10 @@
                   <pic:spPr>
                     <a:xfrm>
                       <a:off x="0" y="0"/>
-                      <a:ext cx="5943600" cy="3009900"/>
+                      <a:ext cx="5943600" cy="2832100"/>
                     </a:xfrm>
                     <a:prstGeom prst="rect"/>
-                    <a:ln w="12700">
-                      <a:solidFill>
-                        <a:srgbClr val="000000"/>
-                      </a:solidFill>
-                      <a:prstDash val="solid"/>
-                    </a:ln>
+                    <a:ln/>
                   </pic:spPr>
                 </pic:pic>
               </a:graphicData>
@@ -321,12 +316,12 @@
           <wp:inline distB="114300" distT="114300" distL="114300" distR="114300">
             <wp:extent cx="1680644" cy="2723454"/>
             <wp:effectExtent b="0" l="0" r="0" t="0"/>
-            <wp:docPr id="6" name="image1.png"/>
+            <wp:docPr id="15" name="image10.png"/>
             <a:graphic>
               <a:graphicData uri="http://schemas.openxmlformats.org/drawingml/2006/picture">
                 <pic:pic>
                   <pic:nvPicPr>
-                    <pic:cNvPr id="0" name="image1.png"/>
+                    <pic:cNvPr id="0" name="image10.png"/>
                     <pic:cNvPicPr preferRelativeResize="0"/>
                   </pic:nvPicPr>
                   <pic:blipFill>
@@ -379,12 +374,12 @@
           <wp:inline distB="114300" distT="114300" distL="114300" distR="114300">
             <wp:extent cx="1721233" cy="2770766"/>
             <wp:effectExtent b="0" l="0" r="0" t="0"/>
-            <wp:docPr id="10" name="image4.png"/>
+            <wp:docPr id="6" name="image14.png"/>
             <a:graphic>
               <a:graphicData uri="http://schemas.openxmlformats.org/drawingml/2006/picture">
                 <pic:pic>
                   <pic:nvPicPr>
-                    <pic:cNvPr id="0" name="image4.png"/>
+                    <pic:cNvPr id="0" name="image14.png"/>
                     <pic:cNvPicPr preferRelativeResize="0"/>
                   </pic:nvPicPr>
                   <pic:blipFill>
@@ -438,12 +433,12 @@
           <wp:inline distB="114300" distT="114300" distL="114300" distR="114300">
             <wp:extent cx="3538538" cy="2517966"/>
             <wp:effectExtent b="0" l="0" r="0" t="0"/>
-            <wp:docPr id="12" name="image5.png"/>
+            <wp:docPr id="7" name="image6.png"/>
             <a:graphic>
               <a:graphicData uri="http://schemas.openxmlformats.org/drawingml/2006/picture">
                 <pic:pic>
                   <pic:nvPicPr>
-                    <pic:cNvPr id="0" name="image5.png"/>
+                    <pic:cNvPr id="0" name="image6.png"/>
                     <pic:cNvPicPr preferRelativeResize="0"/>
                   </pic:nvPicPr>
                   <pic:blipFill>
@@ -569,12 +564,12 @@
           <wp:inline distB="114300" distT="114300" distL="114300" distR="114300">
             <wp:extent cx="2392462" cy="3839575"/>
             <wp:effectExtent b="0" l="0" r="0" t="0"/>
-            <wp:docPr id="15" name="image6.png"/>
+            <wp:docPr id="10" name="image17.png"/>
             <a:graphic>
               <a:graphicData uri="http://schemas.openxmlformats.org/drawingml/2006/picture">
                 <pic:pic>
                   <pic:nvPicPr>
-                    <pic:cNvPr id="0" name="image6.png"/>
+                    <pic:cNvPr id="0" name="image17.png"/>
                     <pic:cNvPicPr preferRelativeResize="0"/>
                   </pic:nvPicPr>
                   <pic:blipFill>
@@ -646,12 +641,12 @@
           <wp:inline distB="114300" distT="114300" distL="114300" distR="114300">
             <wp:extent cx="1347788" cy="2884934"/>
             <wp:effectExtent b="0" l="0" r="0" t="0"/>
-            <wp:docPr id="3" name="image2.png"/>
+            <wp:docPr id="11" name="image12.png"/>
             <a:graphic>
               <a:graphicData uri="http://schemas.openxmlformats.org/drawingml/2006/picture">
                 <pic:pic>
                   <pic:nvPicPr>
-                    <pic:cNvPr id="0" name="image2.png"/>
+                    <pic:cNvPr id="0" name="image12.png"/>
                     <pic:cNvPicPr preferRelativeResize="0"/>
                   </pic:nvPicPr>
                   <pic:blipFill>
@@ -705,12 +700,12 @@
           <wp:inline distB="114300" distT="114300" distL="114300" distR="114300">
             <wp:extent cx="2605088" cy="1730489"/>
             <wp:effectExtent b="0" l="0" r="0" t="0"/>
-            <wp:docPr id="4" name="image8.png"/>
+            <wp:docPr id="3" name="image3.png"/>
             <a:graphic>
               <a:graphicData uri="http://schemas.openxmlformats.org/drawingml/2006/picture">
                 <pic:pic>
                   <pic:nvPicPr>
-                    <pic:cNvPr id="0" name="image8.png"/>
+                    <pic:cNvPr id="0" name="image3.png"/>
                     <pic:cNvPicPr preferRelativeResize="0"/>
                   </pic:nvPicPr>
                   <pic:blipFill>
@@ -764,12 +759,12 @@
           <wp:inline distB="114300" distT="114300" distL="114300" distR="114300">
             <wp:extent cx="2614613" cy="1856446"/>
             <wp:effectExtent b="0" l="0" r="0" t="0"/>
-            <wp:docPr id="5" name="image3.png"/>
+            <wp:docPr id="4" name="image1.png"/>
             <a:graphic>
               <a:graphicData uri="http://schemas.openxmlformats.org/drawingml/2006/picture">
                 <pic:pic>
                   <pic:nvPicPr>
-                    <pic:cNvPr id="0" name="image3.png"/>
+                    <pic:cNvPr id="0" name="image1.png"/>
                     <pic:cNvPicPr preferRelativeResize="0"/>
                   </pic:nvPicPr>
                   <pic:blipFill>
@@ -852,12 +847,12 @@
           <wp:inline distB="114300" distT="114300" distL="114300" distR="114300">
             <wp:extent cx="3167063" cy="593824"/>
             <wp:effectExtent b="0" l="0" r="0" t="0"/>
-            <wp:docPr id="9" name="image12.png"/>
+            <wp:docPr id="5" name="image16.png"/>
             <a:graphic>
               <a:graphicData uri="http://schemas.openxmlformats.org/drawingml/2006/picture">
                 <pic:pic>
                   <pic:nvPicPr>
-                    <pic:cNvPr id="0" name="image12.png"/>
+                    <pic:cNvPr id="0" name="image16.png"/>
                     <pic:cNvPicPr preferRelativeResize="0"/>
                   </pic:nvPicPr>
                   <pic:blipFill>
@@ -942,7 +937,7 @@
           <wp:inline distB="114300" distT="114300" distL="114300" distR="114300">
             <wp:extent cx="3309938" cy="4126486"/>
             <wp:effectExtent b="0" l="0" r="0" t="0"/>
-            <wp:docPr id="16" name="image13.png"/>
+            <wp:docPr id="20" name="image13.png"/>
             <a:graphic>
               <a:graphicData uri="http://schemas.openxmlformats.org/drawingml/2006/picture">
                 <pic:pic>
@@ -1002,8 +997,24 @@
         <w:pStyle w:val="Heading3"/>
         <w:rPr/>
       </w:pPr>
-      <w:bookmarkStart w:colFirst="0" w:colLast="0" w:name="_heading=h.e1c4qm1hjy2c" w:id="6"/>
+      <w:bookmarkStart w:colFirst="0" w:colLast="0" w:name="_heading=h.sz43k2ac6xx2" w:id="6"/>
       <w:bookmarkEnd w:id="6"/>
+      <w:r>
+        <w:br w:type="page"/>
+      </w:r>
+      <w:r>
+        <w:rPr>
+          <w:rtl w:val="0"/>
+        </w:rPr>
+      </w:r>
+    </w:p>
+    <w:p>
+      <w:pPr>
+        <w:pStyle w:val="Heading3"/>
+        <w:rPr/>
+      </w:pPr>
+      <w:bookmarkStart w:colFirst="0" w:colLast="0" w:name="_heading=h.e1c4qm1hjy2c" w:id="7"/>
+      <w:bookmarkEnd w:id="7"/>
       <w:r>
         <w:rPr>
           <w:rtl w:val="0"/>
@@ -1032,12 +1043,12 @@
           <wp:inline distB="114300" distT="114300" distL="114300" distR="114300">
             <wp:extent cx="3224213" cy="1323849"/>
             <wp:effectExtent b="0" l="0" r="0" t="0"/>
-            <wp:docPr id="8" name="image14.png"/>
+            <wp:docPr id="17" name="image5.png"/>
             <a:graphic>
               <a:graphicData uri="http://schemas.openxmlformats.org/drawingml/2006/picture">
                 <pic:pic>
                   <pic:nvPicPr>
-                    <pic:cNvPr id="0" name="image14.png"/>
+                    <pic:cNvPr id="0" name="image5.png"/>
                     <pic:cNvPicPr preferRelativeResize="0"/>
                   </pic:nvPicPr>
                   <pic:blipFill>
@@ -1092,8 +1103,8 @@
         <w:pStyle w:val="Heading4"/>
         <w:rPr/>
       </w:pPr>
-      <w:bookmarkStart w:colFirst="0" w:colLast="0" w:name="_heading=h.jr53wl26q670" w:id="7"/>
-      <w:bookmarkEnd w:id="7"/>
+      <w:bookmarkStart w:colFirst="0" w:colLast="0" w:name="_heading=h.jr53wl26q670" w:id="8"/>
+      <w:bookmarkEnd w:id="8"/>
       <w:r>
         <w:rPr>
           <w:rtl w:val="0"/>
@@ -1122,12 +1133,12 @@
           <wp:inline distB="114300" distT="114300" distL="114300" distR="114300">
             <wp:extent cx="3214688" cy="860341"/>
             <wp:effectExtent b="0" l="0" r="0" t="0"/>
-            <wp:docPr id="13" name="image10.png"/>
+            <wp:docPr id="8" name="image2.png"/>
             <a:graphic>
               <a:graphicData uri="http://schemas.openxmlformats.org/drawingml/2006/picture">
                 <pic:pic>
                   <pic:nvPicPr>
-                    <pic:cNvPr id="0" name="image10.png"/>
+                    <pic:cNvPr id="0" name="image2.png"/>
                     <pic:cNvPicPr preferRelativeResize="0"/>
                   </pic:nvPicPr>
                   <pic:blipFill>
@@ -1182,8 +1193,8 @@
         <w:pStyle w:val="Heading4"/>
         <w:rPr/>
       </w:pPr>
-      <w:bookmarkStart w:colFirst="0" w:colLast="0" w:name="_heading=h.7s5um65duklg" w:id="8"/>
-      <w:bookmarkEnd w:id="8"/>
+      <w:bookmarkStart w:colFirst="0" w:colLast="0" w:name="_heading=h.7s5um65duklg" w:id="9"/>
+      <w:bookmarkEnd w:id="9"/>
       <w:r>
         <w:rPr>
           <w:rtl w:val="0"/>
@@ -1236,12 +1247,12 @@
           <wp:inline distB="114300" distT="114300" distL="114300" distR="114300">
             <wp:extent cx="3214688" cy="1058414"/>
             <wp:effectExtent b="0" l="0" r="0" t="0"/>
-            <wp:docPr id="11" name="image11.png"/>
+            <wp:docPr id="18" name="image9.png"/>
             <a:graphic>
               <a:graphicData uri="http://schemas.openxmlformats.org/drawingml/2006/picture">
                 <pic:pic>
                   <pic:nvPicPr>
-                    <pic:cNvPr id="0" name="image11.png"/>
+                    <pic:cNvPr id="0" name="image9.png"/>
                     <pic:cNvPicPr preferRelativeResize="0"/>
                   </pic:nvPicPr>
                   <pic:blipFill>
@@ -1308,11 +1319,25 @@
     </w:p>
     <w:p>
       <w:pPr>
+        <w:rPr>
+          <w:b w:val="1"/>
+        </w:rPr>
+      </w:pPr>
+      <w:r>
+        <w:rPr>
+          <w:b w:val="1"/>
+          <w:rtl w:val="0"/>
+        </w:rPr>
+        <w:t xml:space="preserve">The following methods all require MetaMask confirmation and a valid amount of the blockchain’s token.</w:t>
+      </w:r>
+    </w:p>
+    <w:p>
+      <w:pPr>
         <w:pStyle w:val="Heading3"/>
         <w:rPr/>
       </w:pPr>
-      <w:bookmarkStart w:colFirst="0" w:colLast="0" w:name="_heading=h.hr0uvbtio94k" w:id="9"/>
-      <w:bookmarkEnd w:id="9"/>
+      <w:bookmarkStart w:colFirst="0" w:colLast="0" w:name="_heading=h.hr0uvbtio94k" w:id="10"/>
+      <w:bookmarkEnd w:id="10"/>
       <w:r>
         <w:rPr>
           <w:rtl w:val="0"/>
@@ -1328,20 +1353,7 @@
         <w:rPr>
           <w:rtl w:val="0"/>
         </w:rPr>
-      </w:r>
-    </w:p>
-    <w:p>
-      <w:pPr>
-        <w:pStyle w:val="Heading3"/>
-        <w:rPr/>
-      </w:pPr>
-      <w:bookmarkStart w:colFirst="0" w:colLast="0" w:name="_heading=h.1pum405ol88y" w:id="10"/>
-      <w:bookmarkEnd w:id="10"/>
-      <w:r>
-        <w:rPr>
-          <w:rtl w:val="0"/>
-        </w:rPr>
-        <w:t xml:space="preserve">Inserting Documents into the Corpus</w:t>
+        <w:t xml:space="preserve">Documents can be removed from the corpus stored in the blockchain using two methods:</w:t>
       </w:r>
     </w:p>
     <w:p>
@@ -1352,14 +1364,14 @@
         <w:rPr/>
         <w:drawing>
           <wp:inline distB="114300" distT="114300" distL="114300" distR="114300">
-            <wp:extent cx="5943600" cy="7073900"/>
+            <wp:extent cx="4495800" cy="1685925"/>
             <wp:effectExtent b="0" l="0" r="0" t="0"/>
-            <wp:docPr id="14" name="image9.png"/>
+            <wp:docPr id="13" name="image15.png"/>
             <a:graphic>
               <a:graphicData uri="http://schemas.openxmlformats.org/drawingml/2006/picture">
                 <pic:pic>
                   <pic:nvPicPr>
-                    <pic:cNvPr id="0" name="image9.png"/>
+                    <pic:cNvPr id="0" name="image15.png"/>
                     <pic:cNvPicPr preferRelativeResize="0"/>
                   </pic:nvPicPr>
                   <pic:blipFill>
@@ -1372,7 +1384,7 @@
                   <pic:spPr>
                     <a:xfrm>
                       <a:off x="0" y="0"/>
-                      <a:ext cx="5943600" cy="7073900"/>
+                      <a:ext cx="4495800" cy="1685925"/>
                     </a:xfrm>
                     <a:prstGeom prst="rect"/>
                     <a:ln/>
@@ -1389,9 +1401,462 @@
         </w:rPr>
       </w:r>
     </w:p>
+    <w:p>
+      <w:pPr>
+        <w:rPr/>
+      </w:pPr>
+      <w:r>
+        <w:rPr>
+          <w:color w:val="333333"/>
+          <w:sz w:val="20"/>
+          <w:szCs w:val="20"/>
+          <w:highlight w:val="white"/>
+          <w:rtl w:val="0"/>
+        </w:rPr>
+        <w:t xml:space="preserve">FIGURE  VII. Remove Documents from Corpus</w:t>
+      </w:r>
+      <w:r>
+        <w:rPr>
+          <w:rtl w:val="0"/>
+        </w:rPr>
+      </w:r>
+    </w:p>
+    <w:p>
+      <w:pPr>
+        <w:pStyle w:val="Heading4"/>
+        <w:rPr/>
+      </w:pPr>
+      <w:bookmarkStart w:colFirst="0" w:colLast="0" w:name="_heading=h.pg7rn79ob56z" w:id="11"/>
+      <w:bookmarkEnd w:id="11"/>
+      <w:r>
+        <w:rPr>
+          <w:rtl w:val="0"/>
+        </w:rPr>
+        <w:t xml:space="preserve">Remove Document</w:t>
+      </w:r>
+    </w:p>
+    <w:p>
+      <w:pPr>
+        <w:rPr/>
+      </w:pPr>
+      <w:r>
+        <w:rPr>
+          <w:rtl w:val="0"/>
+        </w:rPr>
+        <w:t xml:space="preserve">When given a key for a document stored in the corpus, this form will remove that document from the corpus.</w:t>
+      </w:r>
+    </w:p>
+    <w:p>
+      <w:pPr>
+        <w:rPr/>
+      </w:pPr>
+      <w:r>
+        <w:rPr/>
+        <w:drawing>
+          <wp:inline distB="114300" distT="114300" distL="114300" distR="114300">
+            <wp:extent cx="4129088" cy="1065571"/>
+            <wp:effectExtent b="0" l="0" r="0" t="0"/>
+            <wp:docPr id="12" name="image7.png"/>
+            <a:graphic>
+              <a:graphicData uri="http://schemas.openxmlformats.org/drawingml/2006/picture">
+                <pic:pic>
+                  <pic:nvPicPr>
+                    <pic:cNvPr id="0" name="image7.png"/>
+                    <pic:cNvPicPr preferRelativeResize="0"/>
+                  </pic:nvPicPr>
+                  <pic:blipFill>
+                    <a:blip r:embed="rId22"/>
+                    <a:srcRect b="0" l="0" r="0" t="0"/>
+                    <a:stretch>
+                      <a:fillRect/>
+                    </a:stretch>
+                  </pic:blipFill>
+                  <pic:spPr>
+                    <a:xfrm>
+                      <a:off x="0" y="0"/>
+                      <a:ext cx="4129088" cy="1065571"/>
+                    </a:xfrm>
+                    <a:prstGeom prst="rect"/>
+                    <a:ln/>
+                  </pic:spPr>
+                </pic:pic>
+              </a:graphicData>
+            </a:graphic>
+          </wp:inline>
+        </w:drawing>
+      </w:r>
+      <w:r>
+        <w:rPr>
+          <w:rtl w:val="0"/>
+        </w:rPr>
+        <w:br w:type="textWrapping"/>
+      </w:r>
+      <w:r>
+        <w:rPr>
+          <w:color w:val="333333"/>
+          <w:sz w:val="20"/>
+          <w:szCs w:val="20"/>
+          <w:highlight w:val="white"/>
+          <w:rtl w:val="0"/>
+        </w:rPr>
+        <w:t xml:space="preserve">FIGURE  VIII. Remove Document from Corpus via Key</w:t>
+      </w:r>
+      <w:r>
+        <w:rPr>
+          <w:rtl w:val="0"/>
+        </w:rPr>
+        <w:br w:type="textWrapping"/>
+      </w:r>
+    </w:p>
+    <w:p>
+      <w:pPr>
+        <w:pStyle w:val="Heading4"/>
+        <w:rPr/>
+      </w:pPr>
+      <w:bookmarkStart w:colFirst="0" w:colLast="0" w:name="_heading=h.vxca71ne9257" w:id="12"/>
+      <w:bookmarkEnd w:id="12"/>
+      <w:r>
+        <w:rPr>
+          <w:rtl w:val="0"/>
+        </w:rPr>
+        <w:t xml:space="preserve">Remove Document by Sender</w:t>
+      </w:r>
+    </w:p>
+    <w:p>
+      <w:pPr>
+        <w:rPr/>
+      </w:pPr>
+      <w:r>
+        <w:rPr>
+          <w:rtl w:val="0"/>
+        </w:rPr>
+        <w:t xml:space="preserve">When given a blockchain account address (in the form of 0x&lt;account&gt;), this form will search the corpus for any documents submitted by that account and remove them.</w:t>
+      </w:r>
+      <w:r>
+        <w:rPr/>
+        <w:drawing>
+          <wp:inline distB="114300" distT="114300" distL="114300" distR="114300">
+            <wp:extent cx="5943600" cy="1054100"/>
+            <wp:effectExtent b="0" l="0" r="0" t="0"/>
+            <wp:docPr id="16" name="image4.png"/>
+            <a:graphic>
+              <a:graphicData uri="http://schemas.openxmlformats.org/drawingml/2006/picture">
+                <pic:pic>
+                  <pic:nvPicPr>
+                    <pic:cNvPr id="0" name="image4.png"/>
+                    <pic:cNvPicPr preferRelativeResize="0"/>
+                  </pic:nvPicPr>
+                  <pic:blipFill>
+                    <a:blip r:embed="rId23"/>
+                    <a:srcRect b="0" l="0" r="0" t="0"/>
+                    <a:stretch>
+                      <a:fillRect/>
+                    </a:stretch>
+                  </pic:blipFill>
+                  <pic:spPr>
+                    <a:xfrm>
+                      <a:off x="0" y="0"/>
+                      <a:ext cx="5943600" cy="1054100"/>
+                    </a:xfrm>
+                    <a:prstGeom prst="rect"/>
+                    <a:ln/>
+                  </pic:spPr>
+                </pic:pic>
+              </a:graphicData>
+            </a:graphic>
+          </wp:inline>
+        </w:drawing>
+      </w:r>
+      <w:r>
+        <w:rPr>
+          <w:rtl w:val="0"/>
+        </w:rPr>
+      </w:r>
+    </w:p>
+    <w:p>
+      <w:pPr>
+        <w:rPr/>
+      </w:pPr>
+      <w:r>
+        <w:rPr>
+          <w:color w:val="333333"/>
+          <w:sz w:val="20"/>
+          <w:szCs w:val="20"/>
+          <w:highlight w:val="white"/>
+          <w:rtl w:val="0"/>
+        </w:rPr>
+        <w:t xml:space="preserve">FIGURE  IX. Remove Document from Corpus via Key</w:t>
+      </w:r>
+      <w:r>
+        <w:rPr>
+          <w:rtl w:val="0"/>
+        </w:rPr>
+      </w:r>
+    </w:p>
+    <w:p>
+      <w:pPr>
+        <w:pStyle w:val="Heading3"/>
+        <w:rPr/>
+      </w:pPr>
+      <w:bookmarkStart w:colFirst="0" w:colLast="0" w:name="_heading=h.omy6ufkjad9i" w:id="13"/>
+      <w:bookmarkEnd w:id="13"/>
+      <w:r>
+        <w:rPr>
+          <w:rtl w:val="0"/>
+        </w:rPr>
+        <w:t xml:space="preserve">Inserting Documents into the Corpus</w:t>
+      </w:r>
+    </w:p>
+    <w:p>
+      <w:pPr>
+        <w:rPr/>
+      </w:pPr>
+      <w:r>
+        <w:rPr>
+          <w:rtl w:val="0"/>
+        </w:rPr>
+        <w:t xml:space="preserve">Documents can be inserted into the corpus in the blockchain using the following method:</w:t>
+      </w:r>
+    </w:p>
+    <w:p>
+      <w:pPr>
+        <w:pStyle w:val="Heading4"/>
+        <w:rPr/>
+      </w:pPr>
+      <w:bookmarkStart w:colFirst="0" w:colLast="0" w:name="_heading=h.iornssi7s284" w:id="14"/>
+      <w:bookmarkEnd w:id="14"/>
+      <w:r>
+        <w:br w:type="page"/>
+      </w:r>
+      <w:r>
+        <w:rPr>
+          <w:rtl w:val="0"/>
+        </w:rPr>
+      </w:r>
+    </w:p>
+    <w:p>
+      <w:pPr>
+        <w:pStyle w:val="Heading4"/>
+        <w:rPr/>
+      </w:pPr>
+      <w:bookmarkStart w:colFirst="0" w:colLast="0" w:name="_heading=h.2l83i6pbnpx2" w:id="15"/>
+      <w:bookmarkEnd w:id="15"/>
+      <w:r>
+        <w:rPr>
+          <w:rtl w:val="0"/>
+        </w:rPr>
+        <w:t xml:space="preserve">Input File to Corpus</w:t>
+      </w:r>
+    </w:p>
+    <w:p>
+      <w:pPr>
+        <w:rPr/>
+      </w:pPr>
+      <w:r>
+        <w:rPr>
+          <w:color w:val="333333"/>
+          <w:rtl w:val="0"/>
+        </w:rPr>
+        <w:t xml:space="preserve">When a file is selected using the “Choose File” button, this form will take the selected file and the given metadata and insert it into the corpus. Please note that this method requires MetaMask confirmation, as shown above.</w:t>
+      </w:r>
+      <w:r>
+        <w:rPr>
+          <w:rtl w:val="0"/>
+        </w:rPr>
+      </w:r>
+    </w:p>
+    <w:p>
+      <w:pPr>
+        <w:rPr/>
+      </w:pPr>
+      <w:r>
+        <w:rPr/>
+        <w:drawing>
+          <wp:inline distB="114300" distT="114300" distL="114300" distR="114300">
+            <wp:extent cx="5976938" cy="7138333"/>
+            <wp:effectExtent b="0" l="0" r="0" t="0"/>
+            <wp:docPr id="19" name="image18.png"/>
+            <a:graphic>
+              <a:graphicData uri="http://schemas.openxmlformats.org/drawingml/2006/picture">
+                <pic:pic>
+                  <pic:nvPicPr>
+                    <pic:cNvPr id="0" name="image18.png"/>
+                    <pic:cNvPicPr preferRelativeResize="0"/>
+                  </pic:nvPicPr>
+                  <pic:blipFill>
+                    <a:blip r:embed="rId24"/>
+                    <a:srcRect b="0" l="0" r="0" t="0"/>
+                    <a:stretch>
+                      <a:fillRect/>
+                    </a:stretch>
+                  </pic:blipFill>
+                  <pic:spPr>
+                    <a:xfrm>
+                      <a:off x="0" y="0"/>
+                      <a:ext cx="5976938" cy="7138333"/>
+                    </a:xfrm>
+                    <a:prstGeom prst="rect"/>
+                    <a:ln/>
+                  </pic:spPr>
+                </pic:pic>
+              </a:graphicData>
+            </a:graphic>
+          </wp:inline>
+        </w:drawing>
+      </w:r>
+      <w:r>
+        <w:rPr>
+          <w:rtl w:val="0"/>
+        </w:rPr>
+      </w:r>
+    </w:p>
+    <w:p>
+      <w:pPr>
+        <w:rPr>
+          <w:color w:val="333333"/>
+          <w:sz w:val="20"/>
+          <w:szCs w:val="20"/>
+          <w:highlight w:val="white"/>
+        </w:rPr>
+      </w:pPr>
+      <w:r>
+        <w:rPr>
+          <w:color w:val="333333"/>
+          <w:sz w:val="20"/>
+          <w:szCs w:val="20"/>
+          <w:highlight w:val="white"/>
+          <w:rtl w:val="0"/>
+        </w:rPr>
+        <w:t xml:space="preserve">FIGURE  IX. Remove Document from Corpus via Key</w:t>
+      </w:r>
+    </w:p>
+    <w:p>
+      <w:pPr>
+        <w:pStyle w:val="Heading4"/>
+        <w:rPr/>
+      </w:pPr>
+      <w:bookmarkStart w:colFirst="0" w:colLast="0" w:name="_heading=h.i5908ifxvx5d" w:id="16"/>
+      <w:bookmarkEnd w:id="16"/>
+      <w:r>
+        <w:rPr>
+          <w:rtl w:val="0"/>
+        </w:rPr>
+        <w:t xml:space="preserve">Reconnecting MetaMask</w:t>
+      </w:r>
+    </w:p>
+    <w:p>
+      <w:pPr>
+        <w:rPr/>
+      </w:pPr>
+      <w:r>
+        <w:rPr>
+          <w:rtl w:val="0"/>
+        </w:rPr>
+        <w:t xml:space="preserve">In the event that the MetaMask connection is lost or modified, the following method can be used to reconnect it:</w:t>
+      </w:r>
+    </w:p>
+    <w:p>
+      <w:pPr>
+        <w:rPr/>
+      </w:pPr>
+      <w:r>
+        <w:rPr>
+          <w:rtl w:val="0"/>
+        </w:rPr>
+      </w:r>
+    </w:p>
+    <w:p>
+      <w:pPr>
+        <w:rPr/>
+      </w:pPr>
+      <w:r>
+        <w:rPr/>
+        <w:drawing>
+          <wp:inline distB="114300" distT="114300" distL="114300" distR="114300">
+            <wp:extent cx="2419350" cy="942975"/>
+            <wp:effectExtent b="0" l="0" r="0" t="0"/>
+            <wp:docPr id="14" name="image11.png"/>
+            <a:graphic>
+              <a:graphicData uri="http://schemas.openxmlformats.org/drawingml/2006/picture">
+                <pic:pic>
+                  <pic:nvPicPr>
+                    <pic:cNvPr id="0" name="image11.png"/>
+                    <pic:cNvPicPr preferRelativeResize="0"/>
+                  </pic:nvPicPr>
+                  <pic:blipFill>
+                    <a:blip r:embed="rId25"/>
+                    <a:srcRect b="0" l="0" r="0" t="0"/>
+                    <a:stretch>
+                      <a:fillRect/>
+                    </a:stretch>
+                  </pic:blipFill>
+                  <pic:spPr>
+                    <a:xfrm>
+                      <a:off x="0" y="0"/>
+                      <a:ext cx="2419350" cy="942975"/>
+                    </a:xfrm>
+                    <a:prstGeom prst="rect"/>
+                    <a:ln/>
+                  </pic:spPr>
+                </pic:pic>
+              </a:graphicData>
+            </a:graphic>
+          </wp:inline>
+        </w:drawing>
+      </w:r>
+      <w:r>
+        <w:rPr>
+          <w:rtl w:val="0"/>
+        </w:rPr>
+      </w:r>
+    </w:p>
+    <w:p>
+      <w:pPr>
+        <w:rPr>
+          <w:color w:val="333333"/>
+          <w:sz w:val="20"/>
+          <w:szCs w:val="20"/>
+          <w:highlight w:val="white"/>
+        </w:rPr>
+      </w:pPr>
+      <w:r>
+        <w:rPr>
+          <w:color w:val="333333"/>
+          <w:sz w:val="20"/>
+          <w:szCs w:val="20"/>
+          <w:highlight w:val="white"/>
+          <w:rtl w:val="0"/>
+        </w:rPr>
+        <w:t xml:space="preserve">FIGURE  X. Remove Document from Corpus via Key</w:t>
+      </w:r>
+    </w:p>
+    <w:p>
+      <w:pPr>
+        <w:pStyle w:val="Heading2"/>
+        <w:rPr>
+          <w:color w:val="333333"/>
+          <w:sz w:val="20"/>
+          <w:szCs w:val="20"/>
+          <w:highlight w:val="white"/>
+        </w:rPr>
+      </w:pPr>
+      <w:bookmarkStart w:colFirst="0" w:colLast="0" w:name="_heading=h.nospqeh85bmn" w:id="17"/>
+      <w:bookmarkEnd w:id="17"/>
+      <w:r>
+        <w:rPr>
+          <w:rtl w:val="0"/>
+        </w:rPr>
+        <w:t xml:space="preserve">Users</w:t>
+      </w:r>
+      <w:r>
+        <w:rPr>
+          <w:rtl w:val="0"/>
+        </w:rPr>
+      </w:r>
+    </w:p>
     <w:sectPr>
-      <w:headerReference r:id="rId22" w:type="default"/>
-      <w:footerReference r:id="rId23" w:type="default"/>
+      <w:headerReference r:id="rId26" w:type="default"/>
+      <w:footerReference r:id="rId27" w:type="default"/>
       <w:pgSz w:h="15840" w:w="12240" w:orient="portrait"/>
       <w:pgMar w:bottom="1440" w:top="1440" w:left="1440" w:right="1440" w:header="720" w:footer="720"/>
       <w:pgNumType w:start="1"/>
@@ -2334,7 +2799,7 @@
 
 <file path=customXML/item1.xml><?xml version="1.0" encoding="utf-8"?>
 <go:gDocsCustomXmlDataStorage xmlns:go="http://customooxmlschemas.google.com/" xmlns:r="http://schemas.openxmlformats.org/officeDocument/2006/relationships" uri="GoogleDocsCustomDataVersion2">
-  <go:docsCustomData xmlns:go="http://customooxmlschemas.google.com/" roundtripDataSignature="AMtx7miJVS2cyfTaSnBz+82JOXw7BceqHg==">CgMxLjAyCGguZ2pkZ3hzMgloLjN6bnlzaDcyDGguYjh3NHU5YXcweDIOaC54c2dsYzhub3QzbDAyDmguazF1MXVueWRwbmZvMg5oLjR4Z2k3ZWtkY2xzaTIOaC5lMWM0cW0xaGp5MmMyDmguanI1M3dsMjZxNjcwMg5oLjdzNXVtNjVkdWtsZzIOaC5ocjB1dmJ0aW85NGsyDmguMXB1bTQwNW9sODh5OAByITEyREhCOGFEWWNpREliNTJuZE1NbDJldXEtOGRRVTFHSg==</go:docsCustomData>
+  <go:docsCustomData xmlns:go="http://customooxmlschemas.google.com/" roundtripDataSignature="AMtx7mgN6BI4p935bVl6fLNnPn+w6mIK7w==">CgMxLjAyCGguZ2pkZ3hzMgloLjN6bnlzaDcyDGguYjh3NHU5YXcweDIOaC54c2dsYzhub3QzbDAyDmguazF1MXVueWRwbmZvMg5oLjR4Z2k3ZWtkY2xzaTIOaC5zejQzazJhYzZ4eDIyDmguZTFjNHFtMWhqeTJjMg5oLmpyNTN3bDI2cTY3MDIOaC43czV1bTY1ZHVrbGcyDmguaHIwdXZidGlvOTRrMg5oLnBnN3JuNzlvYjU2ejIOaC52eGNhNzFuZTkyNTcyDmgub215NnVma2phZDlpMg5oLmlvcm5zc2k3czI4NDIOaC4ybDgzaTZwYm5weDIyDmguaTU5MDhpZnh2eDVkMg5oLm5vc3BxZWg4NWJtbjgAciExMkRIQjhhRFljaURJYjUybmRNTWwyZXVxLThkUVUxR0o=</go:docsCustomData>
 </go:gDocsCustomXmlDataStorage>
 </file>
 

</xml_diff>